<commit_message>
update infomation in Software Testing Profile file
</commit_message>
<xml_diff>
--- a/library/Software Testing Profile.docx
+++ b/library/Software Testing Profile.docx
@@ -2092,10 +2092,34 @@
             <w:pPr>
               <w:rPr>
                 <w:rFonts w:ascii="Arial" w:hAnsi="Arial" w:cs="Arial"/>
+                <w:b w:val="0"/>
+                <w:color w:val="000000" w:themeColor="text1"/>
                 <w:sz w:val="20"/>
                 <w:szCs w:val="20"/>
               </w:rPr>
             </w:pPr>
+            <w:r>
+              <w:rPr>
+                <w:rFonts w:ascii="Arial" w:hAnsi="Arial" w:cs="Arial"/>
+                <w:b w:val="0"/>
+                <w:color w:val="000000" w:themeColor="text1"/>
+                <w:sz w:val="20"/>
+                <w:szCs w:val="20"/>
+              </w:rPr>
+              <w:t xml:space="preserve">Conflict code when commit code on </w:t>
+            </w:r>
+            <w:proofErr w:type="spellStart"/>
+            <w:r>
+              <w:rPr>
+                <w:rFonts w:ascii="Arial" w:hAnsi="Arial" w:cs="Arial"/>
+                <w:b w:val="0"/>
+                <w:color w:val="000000" w:themeColor="text1"/>
+                <w:sz w:val="20"/>
+                <w:szCs w:val="20"/>
+              </w:rPr>
+              <w:t>github</w:t>
+            </w:r>
+            <w:proofErr w:type="spellEnd"/>
           </w:p>
         </w:tc>
         <w:tc>
@@ -2107,10 +2131,20 @@
               <w:cnfStyle w:val="000000100000"/>
               <w:rPr>
                 <w:rFonts w:ascii="Arial" w:hAnsi="Arial" w:cs="Arial"/>
+                <w:color w:val="000000" w:themeColor="text1"/>
                 <w:sz w:val="20"/>
                 <w:szCs w:val="20"/>
               </w:rPr>
             </w:pPr>
+            <w:r>
+              <w:rPr>
+                <w:rFonts w:ascii="Arial" w:hAnsi="Arial" w:cs="Arial"/>
+                <w:color w:val="000000" w:themeColor="text1"/>
+                <w:sz w:val="20"/>
+                <w:szCs w:val="20"/>
+              </w:rPr>
+              <w:t>Researching</w:t>
+            </w:r>
           </w:p>
         </w:tc>
       </w:tr>
@@ -2237,9 +2271,9 @@
         <w:tblLook w:val="04A0"/>
       </w:tblPr>
       <w:tblGrid>
-        <w:gridCol w:w="1005"/>
-        <w:gridCol w:w="7623"/>
-        <w:gridCol w:w="1310"/>
+        <w:gridCol w:w="1001"/>
+        <w:gridCol w:w="7598"/>
+        <w:gridCol w:w="1339"/>
       </w:tblGrid>
       <w:tr>
         <w:trPr>
@@ -2251,6 +2285,7 @@
           </w:tcPr>
           <w:p>
             <w:pPr>
+              <w:jc w:val="center"/>
               <w:rPr>
                 <w:rFonts w:ascii="Arial" w:hAnsi="Arial" w:cs="Arial"/>
                 <w:sz w:val="20"/>
@@ -2323,6 +2358,7 @@
           </w:tcPr>
           <w:p>
             <w:pPr>
+              <w:jc w:val="center"/>
               <w:rPr>
                 <w:rFonts w:ascii="Arial" w:hAnsi="Arial" w:cs="Arial"/>
                 <w:sz w:val="20"/>
@@ -2413,6 +2449,7 @@
           </w:tcPr>
           <w:p>
             <w:pPr>
+              <w:jc w:val="center"/>
               <w:rPr>
                 <w:rFonts w:ascii="Arial" w:hAnsi="Arial" w:cs="Arial"/>
                 <w:sz w:val="20"/>
@@ -2498,6 +2535,7 @@
           </w:tcPr>
           <w:p>
             <w:pPr>
+              <w:jc w:val="center"/>
               <w:rPr>
                 <w:rFonts w:ascii="Arial" w:hAnsi="Arial" w:cs="Arial"/>
                 <w:sz w:val="20"/>
@@ -2549,6 +2587,112 @@
                 <w:szCs w:val="20"/>
               </w:rPr>
               <w:t>work</w:t>
+            </w:r>
+          </w:p>
+        </w:tc>
+        <w:tc>
+          <w:tcPr>
+            <w:tcW w:w="1310" w:type="dxa"/>
+          </w:tcPr>
+          <w:p>
+            <w:pPr>
+              <w:rPr>
+                <w:rFonts w:ascii="Arial" w:hAnsi="Arial" w:cs="Arial"/>
+                <w:sz w:val="20"/>
+                <w:szCs w:val="20"/>
+              </w:rPr>
+            </w:pPr>
+            <w:r>
+              <w:rPr>
+                <w:rFonts w:ascii="Arial" w:hAnsi="Arial" w:cs="Arial"/>
+                <w:sz w:val="20"/>
+                <w:szCs w:val="20"/>
+              </w:rPr>
+              <w:t>Researching</w:t>
+            </w:r>
+          </w:p>
+        </w:tc>
+      </w:tr>
+      <w:tr>
+        <w:trPr>
+          <w:trHeight w:val="276"/>
+        </w:trPr>
+        <w:tc>
+          <w:tcPr>
+            <w:tcW w:w="1005" w:type="dxa"/>
+          </w:tcPr>
+          <w:p>
+            <w:pPr>
+              <w:jc w:val="center"/>
+              <w:rPr>
+                <w:rFonts w:ascii="Arial" w:hAnsi="Arial" w:cs="Arial"/>
+                <w:sz w:val="20"/>
+                <w:szCs w:val="20"/>
+              </w:rPr>
+            </w:pPr>
+            <w:r>
+              <w:rPr>
+                <w:rFonts w:ascii="Arial" w:hAnsi="Arial" w:cs="Arial"/>
+                <w:sz w:val="20"/>
+                <w:szCs w:val="20"/>
+              </w:rPr>
+              <w:t>4</w:t>
+            </w:r>
+          </w:p>
+        </w:tc>
+        <w:tc>
+          <w:tcPr>
+            <w:tcW w:w="7623" w:type="dxa"/>
+          </w:tcPr>
+          <w:p>
+            <w:pPr>
+              <w:rPr>
+                <w:rFonts w:ascii="Arial" w:hAnsi="Arial" w:cs="Arial"/>
+                <w:sz w:val="20"/>
+                <w:szCs w:val="20"/>
+              </w:rPr>
+            </w:pPr>
+            <w:r>
+              <w:rPr>
+                <w:rFonts w:ascii="Arial" w:hAnsi="Arial" w:cs="Arial"/>
+                <w:sz w:val="20"/>
+                <w:szCs w:val="20"/>
+              </w:rPr>
+              <w:t xml:space="preserve">Automation on </w:t>
+            </w:r>
+            <w:proofErr w:type="spellStart"/>
+            <w:r>
+              <w:rPr>
+                <w:rFonts w:ascii="Arial" w:hAnsi="Arial" w:cs="Arial"/>
+                <w:sz w:val="20"/>
+                <w:szCs w:val="20"/>
+              </w:rPr>
+              <w:t>Ap</w:t>
+            </w:r>
+            <w:r>
+              <w:rPr>
+                <w:rFonts w:ascii="Arial" w:hAnsi="Arial" w:cs="Arial"/>
+                <w:sz w:val="20"/>
+                <w:szCs w:val="20"/>
+              </w:rPr>
+              <w:t>pm</w:t>
+            </w:r>
+            <w:r>
+              <w:rPr>
+                <w:rFonts w:ascii="Arial" w:hAnsi="Arial" w:cs="Arial"/>
+                <w:sz w:val="20"/>
+                <w:szCs w:val="20"/>
+              </w:rPr>
+              <w:t>ium</w:t>
+            </w:r>
+            <w:proofErr w:type="spellEnd"/>
+            <w:r>
+              <w:rPr>
+                <w:rFonts w:ascii="Arial" w:hAnsi="Arial" w:cs="Arial"/>
+                <w:sz w:val="20"/>
+                <w:szCs w:val="20"/>
+              </w:rPr>
+              <w:t xml:space="preserve"> (On Android)</w:t>
             </w:r>
           </w:p>
         </w:tc>
@@ -2577,6 +2721,7 @@
           </w:tcPr>
           <w:p>
             <w:pPr>
+              <w:jc w:val="center"/>
               <w:rPr>
                 <w:rFonts w:ascii="Arial" w:hAnsi="Arial" w:cs="Arial"/>
                 <w:sz w:val="20"/>
@@ -2589,7 +2734,7 @@
                 <w:sz w:val="20"/>
                 <w:szCs w:val="20"/>
               </w:rPr>
-              <w:t>4</w:t>
+              <w:t>5</w:t>
             </w:r>
           </w:p>
         </w:tc>
@@ -2611,41 +2756,7 @@
                 <w:sz w:val="20"/>
                 <w:szCs w:val="20"/>
               </w:rPr>
-              <w:t xml:space="preserve">Automation on </w:t>
-            </w:r>
-            <w:proofErr w:type="spellStart"/>
-            <w:r>
-              <w:rPr>
-                <w:rFonts w:ascii="Arial" w:hAnsi="Arial" w:cs="Arial"/>
-                <w:sz w:val="20"/>
-                <w:szCs w:val="20"/>
-              </w:rPr>
-              <w:t>Ap</w:t>
-            </w:r>
-            <w:r>
-              <w:rPr>
-                <w:rFonts w:ascii="Arial" w:hAnsi="Arial" w:cs="Arial"/>
-                <w:sz w:val="20"/>
-                <w:szCs w:val="20"/>
-              </w:rPr>
-              <w:t>pm</w:t>
-            </w:r>
-            <w:r>
-              <w:rPr>
-                <w:rFonts w:ascii="Arial" w:hAnsi="Arial" w:cs="Arial"/>
-                <w:sz w:val="20"/>
-                <w:szCs w:val="20"/>
-              </w:rPr>
-              <w:t>ium</w:t>
-            </w:r>
-            <w:proofErr w:type="spellEnd"/>
-            <w:r>
-              <w:rPr>
-                <w:rFonts w:ascii="Arial" w:hAnsi="Arial" w:cs="Arial"/>
-                <w:sz w:val="20"/>
-                <w:szCs w:val="20"/>
-              </w:rPr>
-              <w:t xml:space="preserve"> (On Android)</w:t>
+              <w:t>http://maven.apache.org/surefire/maven-surefire-plugin/examples/testng.html</w:t>
             </w:r>
           </w:p>
         </w:tc>
@@ -2674,6 +2785,7 @@
           </w:tcPr>
           <w:p>
             <w:pPr>
+              <w:jc w:val="center"/>
               <w:rPr>
                 <w:rFonts w:ascii="Arial" w:hAnsi="Arial" w:cs="Arial"/>
                 <w:sz w:val="20"/>
@@ -2686,7 +2798,7 @@
                 <w:sz w:val="20"/>
                 <w:szCs w:val="20"/>
               </w:rPr>
-              <w:t>5</w:t>
+              <w:t>6</w:t>
             </w:r>
           </w:p>
         </w:tc>
@@ -2696,6 +2808,43 @@
           </w:tcPr>
           <w:p>
             <w:pPr>
+              <w:pStyle w:val="Heading1"/>
+              <w:shd w:val="clear" w:color="auto" w:fill="FFFFFF"/>
+              <w:spacing w:before="0"/>
+              <w:outlineLvl w:val="0"/>
+              <w:rPr>
+                <w:rFonts w:ascii="Arial" w:eastAsiaTheme="minorEastAsia" w:hAnsi="Arial" w:cs="Arial"/>
+                <w:bCs w:val="0"/>
+                <w:color w:val="auto"/>
+                <w:sz w:val="20"/>
+                <w:szCs w:val="20"/>
+              </w:rPr>
+            </w:pPr>
+            <w:proofErr w:type="spellStart"/>
+            <w:r>
+              <w:rPr>
+                <w:rFonts w:ascii="Arial" w:eastAsiaTheme="minorEastAsia" w:hAnsi="Arial" w:cs="Arial"/>
+                <w:bCs w:val="0"/>
+                <w:color w:val="auto"/>
+                <w:sz w:val="20"/>
+                <w:szCs w:val="20"/>
+              </w:rPr>
+              <w:t>TestNG</w:t>
+            </w:r>
+            <w:proofErr w:type="spellEnd"/>
+            <w:r>
+              <w:rPr>
+                <w:rFonts w:ascii="Arial" w:eastAsiaTheme="minorEastAsia" w:hAnsi="Arial" w:cs="Arial"/>
+                <w:bCs w:val="0"/>
+                <w:color w:val="auto"/>
+                <w:sz w:val="20"/>
+                <w:szCs w:val="20"/>
+              </w:rPr>
+              <w:t xml:space="preserve"> Executing Parallel Tests Example:</w:t>
+            </w:r>
+          </w:p>
+          <w:p>
+            <w:pPr>
               <w:rPr>
                 <w:rFonts w:ascii="Arial" w:hAnsi="Arial" w:cs="Arial"/>
                 <w:sz w:val="20"/>
@@ -2708,7 +2857,7 @@
                 <w:sz w:val="20"/>
                 <w:szCs w:val="20"/>
               </w:rPr>
-              <w:t>http://maven.apache.org/surefire/maven-surefire-plugin/examples/testng.html</w:t>
+              <w:t>http://howtodoinjava.com/testng/testng-executing-parallel-tests/</w:t>
             </w:r>
           </w:p>
         </w:tc>
@@ -2737,6 +2886,7 @@
           </w:tcPr>
           <w:p>
             <w:pPr>
+              <w:jc w:val="center"/>
               <w:rPr>
                 <w:rFonts w:ascii="Arial" w:hAnsi="Arial" w:cs="Arial"/>
                 <w:sz w:val="20"/>
@@ -2749,7 +2899,7 @@
                 <w:sz w:val="20"/>
                 <w:szCs w:val="20"/>
               </w:rPr>
-              <w:t>6</w:t>
+              <w:t>7</w:t>
             </w:r>
           </w:p>
         </w:tc>
@@ -2766,49 +2916,92 @@
               <w:rPr>
                 <w:rFonts w:ascii="Arial" w:eastAsiaTheme="minorEastAsia" w:hAnsi="Arial" w:cs="Arial"/>
                 <w:bCs w:val="0"/>
-                <w:color w:val="auto"/>
+                <w:color w:val="000000" w:themeColor="text1"/>
                 <w:sz w:val="20"/>
                 <w:szCs w:val="20"/>
               </w:rPr>
             </w:pPr>
-            <w:proofErr w:type="spellStart"/>
             <w:r>
               <w:rPr>
                 <w:rFonts w:ascii="Arial" w:eastAsiaTheme="minorEastAsia" w:hAnsi="Arial" w:cs="Arial"/>
                 <w:bCs w:val="0"/>
-                <w:color w:val="auto"/>
-                <w:sz w:val="20"/>
-                <w:szCs w:val="20"/>
-              </w:rPr>
-              <w:t>TestNG</w:t>
+                <w:color w:val="000000" w:themeColor="text1"/>
+                <w:sz w:val="20"/>
+                <w:szCs w:val="20"/>
+              </w:rPr>
+              <w:t>Configuration to run test case with multiple accounts, environment, platform</w:t>
             </w:r>
-            <w:proofErr w:type="spellEnd"/>
+          </w:p>
+        </w:tc>
+        <w:tc>
+          <w:tcPr>
+            <w:tcW w:w="1310" w:type="dxa"/>
+          </w:tcPr>
+          <w:p>
+            <w:pPr>
+              <w:rPr>
+                <w:rFonts w:ascii="Arial" w:hAnsi="Arial" w:cs="Arial"/>
+                <w:sz w:val="20"/>
+                <w:szCs w:val="20"/>
+              </w:rPr>
+            </w:pPr>
+          </w:p>
+        </w:tc>
+      </w:tr>
+      <w:tr>
+        <w:trPr>
+          <w:trHeight w:val="58"/>
+        </w:trPr>
+        <w:tc>
+          <w:tcPr>
+            <w:tcW w:w="1005" w:type="dxa"/>
+          </w:tcPr>
+          <w:p>
+            <w:pPr>
+              <w:jc w:val="center"/>
+              <w:rPr>
+                <w:rFonts w:ascii="Arial" w:hAnsi="Arial" w:cs="Arial"/>
+                <w:sz w:val="20"/>
+                <w:szCs w:val="20"/>
+              </w:rPr>
+            </w:pPr>
             <w:r>
+              <w:rPr>
+                <w:rFonts w:ascii="Arial" w:hAnsi="Arial" w:cs="Arial"/>
+                <w:sz w:val="20"/>
+                <w:szCs w:val="20"/>
+              </w:rPr>
+              <w:t>8</w:t>
+            </w:r>
+          </w:p>
+        </w:tc>
+        <w:tc>
+          <w:tcPr>
+            <w:tcW w:w="7623" w:type="dxa"/>
+          </w:tcPr>
+          <w:p>
+            <w:pPr>
+              <w:pStyle w:val="Heading1"/>
+              <w:shd w:val="clear" w:color="auto" w:fill="FFFFFF"/>
+              <w:spacing w:before="0"/>
+              <w:outlineLvl w:val="0"/>
               <w:rPr>
                 <w:rFonts w:ascii="Arial" w:eastAsiaTheme="minorEastAsia" w:hAnsi="Arial" w:cs="Arial"/>
                 <w:bCs w:val="0"/>
-                <w:color w:val="auto"/>
-                <w:sz w:val="20"/>
-                <w:szCs w:val="20"/>
-              </w:rPr>
-              <w:t xml:space="preserve"> Executing Parallel Tests Example:</w:t>
-            </w:r>
-          </w:p>
-          <w:p>
-            <w:pPr>
-              <w:rPr>
-                <w:rFonts w:ascii="Arial" w:hAnsi="Arial" w:cs="Arial"/>
+                <w:color w:val="000000" w:themeColor="text1"/>
                 <w:sz w:val="20"/>
                 <w:szCs w:val="20"/>
               </w:rPr>
             </w:pPr>
             <w:r>
               <w:rPr>
-                <w:rFonts w:ascii="Arial" w:hAnsi="Arial" w:cs="Arial"/>
-                <w:sz w:val="20"/>
-                <w:szCs w:val="20"/>
-              </w:rPr>
-              <w:t>http://howtodoinjava.com/testng/testng-executing-parallel-tests/</w:t>
+                <w:rFonts w:ascii="Arial" w:eastAsiaTheme="minorEastAsia" w:hAnsi="Arial" w:cs="Arial"/>
+                <w:bCs w:val="0"/>
+                <w:color w:val="000000" w:themeColor="text1"/>
+                <w:sz w:val="20"/>
+                <w:szCs w:val="20"/>
+              </w:rPr>
+              <w:t>How to create a batch/ suit to run in night batch</w:t>
             </w:r>
           </w:p>
         </w:tc>
@@ -4736,7 +4929,7 @@
 </file>
 
 <file path=customXml/itemProps1.xml><?xml version="1.0" encoding="utf-8"?>
-<ds:datastoreItem xmlns:ds="http://schemas.openxmlformats.org/officeDocument/2006/customXml" ds:itemID="{08F1DD7E-26E8-4103-B6A8-244126213394}">
+<ds:datastoreItem xmlns:ds="http://schemas.openxmlformats.org/officeDocument/2006/customXml" ds:itemID="{0EA52067-C618-4FBF-AEC7-B2A69297A62E}">
   <ds:schemaRefs>
     <ds:schemaRef ds:uri="http://schemas.openxmlformats.org/officeDocument/2006/bibliography"/>
   </ds:schemaRefs>

</xml_diff>